<commit_message>
fix reports and get_cont_history for movedets
</commit_message>
<xml_diff>
--- a/bio_diversity/static/documentation/bio_diversity/admin_guide.docx
+++ b/bio_diversity/static/documentation/bio_diversity/admin_guide.docx
@@ -195,7 +195,15 @@
         <w:t>DFO</w:t>
       </w:r>
       <w:r>
-        <w:t xml:space="preserve"> email linked to DMApps can be added and have their permissions modified using the form:</w:t>
+        <w:t xml:space="preserve"> email linked to </w:t>
+      </w:r>
+      <w:proofErr w:type="spellStart"/>
+      <w:r>
+        <w:t>DMApps</w:t>
+      </w:r>
+      <w:proofErr w:type="spellEnd"/>
+      <w:r>
+        <w:t xml:space="preserve"> can be added and have their permissions modified using the form:</w:t>
       </w:r>
     </w:p>
     <w:p>
@@ -254,7 +262,21 @@
         <w:t>s</w:t>
       </w:r>
       <w:r>
-        <w:t xml:space="preserve"> with administrator permissions can access/update/delete all pages and users with author or user permissions can only view and enter a limited amount of data.  To update the scope of the permissions  (eg. Users should be able to create ____/authors should not be able to update____) reach out to the development team. </w:t>
+        <w:t xml:space="preserve"> with administrator permissions can access/update/delete all pages and users with author or user permissions can only view and enter a limited amount of data</w:t>
+      </w:r>
+      <w:r>
+        <w:t xml:space="preserve"> and pages</w:t>
+      </w:r>
+      <w:r>
+        <w:t>.  To update the scope of the permissions  (</w:t>
+      </w:r>
+      <w:proofErr w:type="spellStart"/>
+      <w:r>
+        <w:t>eg.</w:t>
+      </w:r>
+      <w:proofErr w:type="spellEnd"/>
+      <w:r>
+        <w:t xml:space="preserve"> Users should be able to create ____/authors should not be able to update____) reach out to the development team. </w:t>
       </w:r>
     </w:p>
     <w:p>
@@ -415,7 +437,13 @@
         <w:t xml:space="preserve">The bulk entry parser is used to enter large numbers of site and containers at once. It can be accessed through Facility Info -&gt; Bulk Entry. </w:t>
       </w:r>
       <w:r>
-        <w:t xml:space="preserve">The parser will either read the sites information or all of container information (all three sheets). One file should be sufficient </w:t>
+        <w:t>The parser will either read the sites information or all of container information (all three sheets)</w:t>
+      </w:r>
+      <w:r>
+        <w:t xml:space="preserve"> based on the “Type of data entry” field in the form</w:t>
+      </w:r>
+      <w:r>
+        <w:t xml:space="preserve">. One file should be sufficient </w:t>
       </w:r>
       <w:r>
         <w:t xml:space="preserve">to log site and container data </w:t>
@@ -531,6 +559,9 @@
         <w:pStyle w:val="ListParagraph"/>
       </w:pPr>
       <w:r>
+        <w:rPr>
+          <w:noProof/>
+        </w:rPr>
         <w:drawing>
           <wp:inline distT="0" distB="0" distL="0" distR="0" wp14:anchorId="434E37BB" wp14:editId="2ABCD4A1">
             <wp:extent cx="3419952" cy="1943371"/>

</xml_diff>